<commit_message>
update 第109408組-AOWU桌遊GO-系統簡介.doc ,第109408組-AOWU桌遊GO-系統簡介.pdf ,第109408組-AOWU桌遊GO-系統手冊.doc ,第109408組-AOWU桌遊GO-系統手冊.pdf ,第109408組-AOWU桌遊GO-ppt.pptx
</commit_message>
<xml_diff>
--- a/第109408組-AOWU桌遊GO-系統手冊.docx
+++ b/第109408組-AOWU桌遊GO-系統手冊.docx
@@ -3775,19 +3775,7 @@
           <w:sz w:val="28"/>
           <w:szCs w:val="28"/>
         </w:rPr>
-        <w:t>市面上無類似之系統，以下系統相似度</w:t>
-      </w:r>
-      <w:bookmarkStart w:id="4" w:name="_GoBack"/>
-      <w:bookmarkEnd w:id="4"/>
-      <w:r>
-        <w:rPr>
-          <w:rFonts w:ascii="標楷體" w:eastAsia="標楷體" w:hAnsi="標楷體" w:cs="Arial" w:hint="eastAsia"/>
-          <w:color w:val="000000"/>
-          <w:kern w:val="0"/>
-          <w:sz w:val="28"/>
-          <w:szCs w:val="28"/>
-        </w:rPr>
-        <w:t>仍不足，但仍有參考價值。</w:t>
+        <w:t>市面上無類似之系統，以下系統相似度仍不足，但仍有參考價值。</w:t>
       </w:r>
     </w:p>
     <w:tbl>
@@ -4058,6 +4046,8 @@
                 <w:szCs w:val="28"/>
               </w:rPr>
             </w:pPr>
+            <w:bookmarkStart w:id="4" w:name="_GoBack"/>
+            <w:bookmarkEnd w:id="4"/>
             <w:r>
               <w:rPr>
                 <w:rFonts w:ascii="標楷體" w:eastAsia="標楷體" w:hAnsi="標楷體" w:cs="Arial"/>
@@ -4066,7 +4056,7 @@
                 <w:sz w:val="28"/>
                 <w:szCs w:val="28"/>
               </w:rPr>
-              <w:t>不需註冊帳號</w:t>
+              <w:t>需註冊帳號</w:t>
             </w:r>
           </w:p>
         </w:tc>
@@ -17775,7 +17765,7 @@
             <w:noProof/>
             <w:lang w:val="zh-TW"/>
           </w:rPr>
-          <w:t>5</w:t>
+          <w:t>4</w:t>
         </w:r>
         <w:r>
           <w:fldChar w:fldCharType="end"/>
@@ -19275,7 +19265,7 @@
 </file>
 
 <file path=customXml/itemProps1.xml><?xml version="1.0" encoding="utf-8"?>
-<ds:datastoreItem xmlns:ds="http://schemas.openxmlformats.org/officeDocument/2006/customXml" ds:itemID="{1B35E347-E08F-4FD3-A104-6D88C03A0D39}">
+<ds:datastoreItem xmlns:ds="http://schemas.openxmlformats.org/officeDocument/2006/customXml" ds:itemID="{FCED98B7-91BC-495B-B9D7-C75A3B25878A}">
   <ds:schemaRefs>
     <ds:schemaRef ds:uri="http://schemas.openxmlformats.org/officeDocument/2006/bibliography"/>
   </ds:schemaRefs>

</xml_diff>